<commit_message>
correction in  turns ratio
</commit_message>
<xml_diff>
--- a/partb_Transformer Design_1st version.docx
+++ b/partb_Transformer Design_1st version.docx
@@ -192,19 +192,23 @@
     </w:p>
     <w:p>
       <w:pPr>
-        <w:rPr>
+        <w:tabs>
+          <w:tab w:val="center" w:pos="4703"/>
+          <w:tab w:val="left" w:pos="8580"/>
+        </w:tabs>
+        <w:rPr>
+          <w:rFonts w:eastAsiaTheme="minorEastAsia"/>
           <w:lang w:val="tr-TR"/>
         </w:rPr>
       </w:pPr>
-    </w:p>
-    <w:p>
-      <w:pPr>
-        <w:ind w:firstLine="720"/>
-        <w:rPr>
-          <w:rFonts w:eastAsiaTheme="minorEastAsia"/>
-          <w:lang w:val="tr-TR"/>
-        </w:rPr>
-      </w:pPr>
+      <w:r>
+        <w:rPr>
+          <w:rFonts w:eastAsiaTheme="minorEastAsia"/>
+          <w:lang w:val="tr-TR"/>
+        </w:rPr>
+        <w:tab/>
+        <w:t xml:space="preserve">  </w:t>
+      </w:r>
       <m:oMath>
         <m:r>
           <w:rPr>
@@ -277,35 +281,7 @@
           <w:rFonts w:eastAsiaTheme="minorEastAsia"/>
           <w:lang w:val="tr-TR"/>
         </w:rPr>
-        <w:t xml:space="preserve">                                                  </w:t>
-      </w:r>
-      <w:r>
-        <w:rPr>
-          <w:rFonts w:eastAsiaTheme="minorEastAsia"/>
-          <w:lang w:val="tr-TR"/>
-        </w:rPr>
-        <w:tab/>
-      </w:r>
-      <w:r>
-        <w:rPr>
-          <w:rFonts w:eastAsiaTheme="minorEastAsia"/>
-          <w:lang w:val="tr-TR"/>
-        </w:rPr>
-        <w:tab/>
-      </w:r>
-      <w:r>
-        <w:rPr>
-          <w:rFonts w:eastAsiaTheme="minorEastAsia"/>
-          <w:lang w:val="tr-TR"/>
-        </w:rPr>
-        <w:tab/>
-      </w:r>
-      <w:r>
-        <w:rPr>
-          <w:rFonts w:eastAsiaTheme="minorEastAsia"/>
-          <w:lang w:val="tr-TR"/>
-        </w:rPr>
-        <w:tab/>
+        <w:t xml:space="preserve"> </w:t>
       </w:r>
       <w:r>
         <w:rPr>
@@ -500,6 +476,13 @@
           <w:rFonts w:eastAsiaTheme="minorEastAsia"/>
           <w:lang w:val="tr-TR"/>
         </w:rPr>
+        <w:t xml:space="preserve">  </w:t>
+      </w:r>
+      <w:r>
+        <w:rPr>
+          <w:rFonts w:eastAsiaTheme="minorEastAsia"/>
+          <w:lang w:val="tr-TR"/>
+        </w:rPr>
         <w:tab/>
         <w:t>(2)</w:t>
       </w:r>
@@ -818,7 +801,20 @@
         <w:rPr>
           <w:lang w:val="tr-TR"/>
         </w:rPr>
-        <w:t xml:space="preserve">, N1 </w:t>
+        <w:t>, N</w:t>
+      </w:r>
+      <w:r>
+        <w:rPr>
+          <w:vertAlign w:val="subscript"/>
+          <w:lang w:val="tr-TR"/>
+        </w:rPr>
+        <w:t>1</w:t>
+      </w:r>
+      <w:r>
+        <w:rPr>
+          <w:lang w:val="tr-TR"/>
+        </w:rPr>
+        <w:t xml:space="preserve"> </w:t>
       </w:r>
       <w:proofErr w:type="spellStart"/>
       <w:r>
@@ -929,18 +925,355 @@
     <w:p>
       <w:pPr>
         <w:rPr>
+          <w:rFonts w:eastAsiaTheme="minorEastAsia"/>
           <w:lang w:val="tr-TR"/>
         </w:rPr>
       </w:pPr>
-      <w:r>
-        <w:rPr>
-          <w:rFonts w:eastAsiaTheme="minorEastAsia"/>
-          <w:lang w:val="tr-TR"/>
-        </w:rPr>
-        <w:t>N1=3, N2=12 is chosen.</w:t>
+      <w:proofErr w:type="spellStart"/>
+      <w:r>
+        <w:rPr>
+          <w:rFonts w:eastAsiaTheme="minorEastAsia"/>
+          <w:lang w:val="tr-TR"/>
+        </w:rPr>
+        <w:t>By</w:t>
+      </w:r>
+      <w:proofErr w:type="spellEnd"/>
+      <w:r>
+        <w:rPr>
+          <w:rFonts w:eastAsiaTheme="minorEastAsia"/>
+          <w:lang w:val="tr-TR"/>
+        </w:rPr>
+        <w:t xml:space="preserve"> </w:t>
+      </w:r>
+      <w:proofErr w:type="spellStart"/>
+      <w:r>
+        <w:rPr>
+          <w:rFonts w:eastAsiaTheme="minorEastAsia"/>
+          <w:lang w:val="tr-TR"/>
+        </w:rPr>
+        <w:t>using</w:t>
+      </w:r>
+      <w:proofErr w:type="spellEnd"/>
+      <w:r>
+        <w:rPr>
+          <w:rFonts w:eastAsiaTheme="minorEastAsia"/>
+          <w:lang w:val="tr-TR"/>
+        </w:rPr>
+        <w:t xml:space="preserve"> </w:t>
+      </w:r>
+      <w:proofErr w:type="spellStart"/>
+      <w:r>
+        <w:rPr>
+          <w:rFonts w:eastAsiaTheme="minorEastAsia"/>
+          <w:lang w:val="tr-TR"/>
+        </w:rPr>
+        <w:t>the</w:t>
+      </w:r>
+      <w:proofErr w:type="spellEnd"/>
+      <w:r>
+        <w:rPr>
+          <w:rFonts w:eastAsiaTheme="minorEastAsia"/>
+          <w:lang w:val="tr-TR"/>
+        </w:rPr>
+        <w:t xml:space="preserve"> </w:t>
+      </w:r>
+      <w:proofErr w:type="spellStart"/>
+      <w:r>
+        <w:rPr>
+          <w:rFonts w:eastAsiaTheme="minorEastAsia"/>
+          <w:lang w:val="tr-TR"/>
+        </w:rPr>
+        <w:t>formula</w:t>
+      </w:r>
+      <w:proofErr w:type="spellEnd"/>
+      <w:r>
+        <w:rPr>
+          <w:rFonts w:eastAsiaTheme="minorEastAsia"/>
+          <w:lang w:val="tr-TR"/>
+        </w:rPr>
+        <w:t xml:space="preserve"> (3), N</w:t>
+      </w:r>
+      <w:r>
+        <w:rPr>
+          <w:rFonts w:eastAsiaTheme="minorEastAsia"/>
+          <w:vertAlign w:val="subscript"/>
+          <w:lang w:val="tr-TR"/>
+        </w:rPr>
+        <w:t>2</w:t>
+      </w:r>
+      <w:r>
+        <w:rPr>
+          <w:rFonts w:eastAsiaTheme="minorEastAsia"/>
+          <w:lang w:val="tr-TR"/>
+        </w:rPr>
+        <w:t xml:space="preserve"> is 18.</w:t>
       </w:r>
       <w:bookmarkStart w:id="0" w:name="_GoBack"/>
       <w:bookmarkEnd w:id="0"/>
+      <w:r>
+        <w:rPr>
+          <w:rFonts w:eastAsiaTheme="minorEastAsia"/>
+          <w:lang w:val="tr-TR"/>
+        </w:rPr>
+        <w:t xml:space="preserve"> </w:t>
+      </w:r>
+    </w:p>
+    <w:p>
+      <w:pPr>
+        <w:tabs>
+          <w:tab w:val="left" w:pos="720"/>
+          <w:tab w:val="left" w:pos="1440"/>
+          <w:tab w:val="left" w:pos="2160"/>
+          <w:tab w:val="left" w:pos="2880"/>
+          <w:tab w:val="left" w:pos="3600"/>
+          <w:tab w:val="left" w:pos="4320"/>
+          <w:tab w:val="left" w:pos="5040"/>
+          <w:tab w:val="left" w:pos="5760"/>
+          <w:tab w:val="left" w:pos="6480"/>
+          <w:tab w:val="left" w:pos="7200"/>
+          <w:tab w:val="left" w:pos="8640"/>
+        </w:tabs>
+        <w:spacing w:line="360" w:lineRule="auto"/>
+        <w:ind w:left="3600"/>
+        <w:jc w:val="center"/>
+        <w:rPr>
+          <w:lang w:val="tr-TR"/>
+        </w:rPr>
+      </w:pPr>
+      <m:oMath>
+        <m:f>
+          <m:fPr>
+            <m:ctrlPr>
+              <w:rPr>
+                <w:rFonts w:ascii="Cambria Math" w:hAnsi="Cambria Math"/>
+                <w:i/>
+                <w:lang w:val="tr-TR"/>
+              </w:rPr>
+            </m:ctrlPr>
+          </m:fPr>
+          <m:num>
+            <m:sSub>
+              <m:sSubPr>
+                <m:ctrlPr>
+                  <w:rPr>
+                    <w:rFonts w:ascii="Cambria Math" w:hAnsi="Cambria Math"/>
+                    <w:i/>
+                    <w:lang w:val="tr-TR"/>
+                  </w:rPr>
+                </m:ctrlPr>
+              </m:sSubPr>
+              <m:e>
+                <m:r>
+                  <w:rPr>
+                    <w:rFonts w:ascii="Cambria Math" w:hAnsi="Cambria Math"/>
+                    <w:lang w:val="tr-TR"/>
+                  </w:rPr>
+                  <m:t>V</m:t>
+                </m:r>
+              </m:e>
+              <m:sub>
+                <m:r>
+                  <w:rPr>
+                    <w:rFonts w:ascii="Cambria Math" w:hAnsi="Cambria Math"/>
+                    <w:lang w:val="tr-TR"/>
+                  </w:rPr>
+                  <m:t>o</m:t>
+                </m:r>
+              </m:sub>
+            </m:sSub>
+          </m:num>
+          <m:den>
+            <m:r>
+              <w:rPr>
+                <w:rFonts w:ascii="Cambria Math" w:hAnsi="Cambria Math"/>
+                <w:lang w:val="tr-TR"/>
+              </w:rPr>
+              <w:tab/>
+            </m:r>
+            <m:sSub>
+              <m:sSubPr>
+                <m:ctrlPr>
+                  <w:rPr>
+                    <w:rFonts w:ascii="Cambria Math" w:hAnsi="Cambria Math"/>
+                    <w:i/>
+                    <w:lang w:val="tr-TR"/>
+                  </w:rPr>
+                </m:ctrlPr>
+              </m:sSubPr>
+              <m:e>
+                <m:r>
+                  <w:rPr>
+                    <w:rFonts w:ascii="Cambria Math" w:hAnsi="Cambria Math"/>
+                    <w:lang w:val="tr-TR"/>
+                  </w:rPr>
+                  <m:t>V</m:t>
+                </m:r>
+              </m:e>
+              <m:sub>
+                <m:r>
+                  <w:rPr>
+                    <w:rFonts w:ascii="Cambria Math" w:hAnsi="Cambria Math"/>
+                    <w:lang w:val="tr-TR"/>
+                  </w:rPr>
+                  <m:t>in</m:t>
+                </m:r>
+              </m:sub>
+            </m:sSub>
+          </m:den>
+        </m:f>
+        <m:r>
+          <w:rPr>
+            <w:rFonts w:ascii="Cambria Math" w:hAnsi="Cambria Math"/>
+            <w:lang w:val="tr-TR"/>
+          </w:rPr>
+          <m:t>=</m:t>
+        </m:r>
+        <m:f>
+          <m:fPr>
+            <m:ctrlPr>
+              <w:rPr>
+                <w:rFonts w:ascii="Cambria Math" w:hAnsi="Cambria Math"/>
+                <w:i/>
+                <w:lang w:val="tr-TR"/>
+              </w:rPr>
+            </m:ctrlPr>
+          </m:fPr>
+          <m:num>
+            <m:r>
+              <w:rPr>
+                <w:rFonts w:ascii="Cambria Math" w:hAnsi="Cambria Math"/>
+                <w:lang w:val="tr-TR"/>
+              </w:rPr>
+              <m:t>D</m:t>
+            </m:r>
+          </m:num>
+          <m:den>
+            <m:r>
+              <w:rPr>
+                <w:rFonts w:ascii="Cambria Math" w:hAnsi="Cambria Math"/>
+                <w:lang w:val="tr-TR"/>
+              </w:rPr>
+              <m:t>1-D</m:t>
+            </m:r>
+          </m:den>
+        </m:f>
+        <m:r>
+          <w:rPr>
+            <w:rFonts w:ascii="Cambria Math" w:hAnsi="Cambria Math"/>
+            <w:lang w:val="tr-TR"/>
+          </w:rPr>
+          <m:t>*</m:t>
+        </m:r>
+        <m:f>
+          <m:fPr>
+            <m:ctrlPr>
+              <w:rPr>
+                <w:rFonts w:ascii="Cambria Math" w:hAnsi="Cambria Math"/>
+                <w:i/>
+                <w:lang w:val="tr-TR"/>
+              </w:rPr>
+            </m:ctrlPr>
+          </m:fPr>
+          <m:num>
+            <m:sSub>
+              <m:sSubPr>
+                <m:ctrlPr>
+                  <w:rPr>
+                    <w:rFonts w:ascii="Cambria Math" w:hAnsi="Cambria Math"/>
+                    <w:i/>
+                    <w:lang w:val="tr-TR"/>
+                  </w:rPr>
+                </m:ctrlPr>
+              </m:sSubPr>
+              <m:e>
+                <m:r>
+                  <w:rPr>
+                    <w:rFonts w:ascii="Cambria Math" w:hAnsi="Cambria Math"/>
+                    <w:lang w:val="tr-TR"/>
+                  </w:rPr>
+                  <m:t>N</m:t>
+                </m:r>
+              </m:e>
+              <m:sub>
+                <m:r>
+                  <w:rPr>
+                    <w:rFonts w:ascii="Cambria Math" w:hAnsi="Cambria Math"/>
+                    <w:lang w:val="tr-TR"/>
+                  </w:rPr>
+                  <m:t>2</m:t>
+                </m:r>
+              </m:sub>
+            </m:sSub>
+          </m:num>
+          <m:den>
+            <m:sSub>
+              <m:sSubPr>
+                <m:ctrlPr>
+                  <w:rPr>
+                    <w:rFonts w:ascii="Cambria Math" w:hAnsi="Cambria Math"/>
+                    <w:i/>
+                    <w:lang w:val="tr-TR"/>
+                  </w:rPr>
+                </m:ctrlPr>
+              </m:sSubPr>
+              <m:e>
+                <m:r>
+                  <w:rPr>
+                    <w:rFonts w:ascii="Cambria Math" w:hAnsi="Cambria Math"/>
+                    <w:lang w:val="tr-TR"/>
+                  </w:rPr>
+                  <m:t>N</m:t>
+                </m:r>
+              </m:e>
+              <m:sub>
+                <m:r>
+                  <w:rPr>
+                    <w:rFonts w:ascii="Cambria Math" w:hAnsi="Cambria Math"/>
+                    <w:lang w:val="tr-TR"/>
+                  </w:rPr>
+                  <m:t>1</m:t>
+                </m:r>
+              </m:sub>
+            </m:sSub>
+          </m:den>
+        </m:f>
+      </m:oMath>
+      <w:r>
+        <w:rPr>
+          <w:rFonts w:eastAsiaTheme="minorEastAsia"/>
+          <w:lang w:val="tr-TR"/>
+        </w:rPr>
+        <w:t xml:space="preserve">           </w:t>
+      </w:r>
+      <w:r>
+        <w:rPr>
+          <w:rFonts w:eastAsiaTheme="minorEastAsia"/>
+          <w:lang w:val="tr-TR"/>
+        </w:rPr>
+        <w:tab/>
+      </w:r>
+      <w:r>
+        <w:rPr>
+          <w:rFonts w:eastAsiaTheme="minorEastAsia"/>
+          <w:lang w:val="tr-TR"/>
+        </w:rPr>
+        <w:tab/>
+      </w:r>
+      <w:r>
+        <w:rPr>
+          <w:rFonts w:eastAsiaTheme="minorEastAsia"/>
+          <w:lang w:val="tr-TR"/>
+        </w:rPr>
+        <w:tab/>
+      </w:r>
+      <w:r>
+        <w:rPr>
+          <w:rFonts w:eastAsiaTheme="minorEastAsia"/>
+          <w:lang w:val="tr-TR"/>
+        </w:rPr>
+        <w:tab/>
+        <w:t>(3)</w:t>
+      </w:r>
     </w:p>
     <w:p>
       <w:pPr>
@@ -1765,7 +2098,7 @@
   <a:extraClrSchemeLst/>
   <a:extLst>
     <a:ext uri="{05A4C25C-085E-4340-85A3-A5531E510DB2}">
-      <thm15:themeFamily xmlns="" xmlns:thm15="http://schemas.microsoft.com/office/thememl/2012/main" name="Office Theme" id="{62F939B6-93AF-4DB8-9C6B-D6C7DFDC589F}" vid="{4A3C46E8-61CC-4603-A589-7422A47A8E4A}"/>
+      <thm15:themeFamily xmlns:thm15="http://schemas.microsoft.com/office/thememl/2012/main" xmlns="" name="Office Theme" id="{62F939B6-93AF-4DB8-9C6B-D6C7DFDC589F}" vid="{4A3C46E8-61CC-4603-A589-7422A47A8E4A}"/>
     </a:ext>
   </a:extLst>
 </a:theme>

</xml_diff>